<commit_message>
Update Assignment #2 Details.docx
</commit_message>
<xml_diff>
--- a/Assignments/Assignment #2/Assignment #2 Details.docx
+++ b/Assignments/Assignment #2/Assignment #2 Details.docx
@@ -767,7 +767,7 @@
           </mc:Choice>
           <mc:Fallback>
             <w:pict>
-              <v:rect w14:anchorId="053BDE7A" id="Rectangle 3" o:spid="_x0000_s1026" style="width:24pt;height:24pt;visibility:visible;mso-wrap-style:square;mso-left-percent:-10001;mso-top-percent:-10001;mso-position-horizontal:absolute;mso-position-horizontal-relative:char;mso-position-vertical:absolute;mso-position-vertical-relative:line;mso-left-percent:-10001;mso-top-percent:-10001;v-text-anchor:top" o:gfxdata="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" filled="f" stroked="f">
+              <v:rect w14:anchorId="1297808B" id="Rectangle 3" o:spid="_x0000_s1026" style="width:24pt;height:24pt;visibility:visible;mso-wrap-style:square;mso-left-percent:-10001;mso-top-percent:-10001;mso-position-horizontal:absolute;mso-position-horizontal-relative:char;mso-position-vertical:absolute;mso-position-vertical-relative:line;mso-left-percent:-10001;mso-top-percent:-10001;v-text-anchor:top" o:gfxdata="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" filled="f" stroked="f">
                 <o:lock v:ext="edit" aspectratio="t"/>
                 <w10:anchorlock/>
               </v:rect>
@@ -838,7 +838,7 @@
           </mc:Choice>
           <mc:Fallback>
             <w:pict>
-              <v:rect w14:anchorId="0D1B465F" id="Rectangle 4" o:spid="_x0000_s1026" style="width:24pt;height:24pt;visibility:visible;mso-wrap-style:square;mso-left-percent:-10001;mso-top-percent:-10001;mso-position-horizontal:absolute;mso-position-horizontal-relative:char;mso-position-vertical:absolute;mso-position-vertical-relative:line;mso-left-percent:-10001;mso-top-percent:-10001;v-text-anchor:top" o:gfxdata="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" filled="f" stroked="f">
+              <v:rect w14:anchorId="7249C40C" id="Rectangle 4" o:spid="_x0000_s1026" style="width:24pt;height:24pt;visibility:visible;mso-wrap-style:square;mso-left-percent:-10001;mso-top-percent:-10001;mso-position-horizontal:absolute;mso-position-horizontal-relative:char;mso-position-vertical:absolute;mso-position-vertical-relative:line;mso-left-percent:-10001;mso-top-percent:-10001;v-text-anchor:top" o:gfxdata="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" filled="f" stroked="f">
                 <o:lock v:ext="edit" aspectratio="t"/>
                 <w10:anchorlock/>
               </v:rect>
@@ -931,9 +931,89 @@
         <w:t>All ethnicity metrics indicate a predominant male distribution. The largest groups are white men and women while the groups with the lowest populations are Black and Hispanic women.</w:t>
       </w:r>
     </w:p>
+    <w:p/>
+    <w:p>
+      <w:pPr>
+        <w:keepNext/>
+      </w:pPr>
+      <w:r>
+        <w:rPr>
+          <w:noProof/>
+        </w:rPr>
+        <w:lastRenderedPageBreak/>
+        <w:drawing>
+          <wp:inline distT="0" distB="0" distL="0" distR="0" wp14:anchorId="64DD2E94" wp14:editId="3C58A283">
+            <wp:extent cx="5143883" cy="2895600"/>
+            <wp:effectExtent l="0" t="0" r="0" b="0"/>
+            <wp:docPr id="8" name="Picture 8"/>
+            <wp:cNvGraphicFramePr>
+              <a:graphicFrameLocks xmlns:a="http://schemas.openxmlformats.org/drawingml/2006/main" noChangeAspect="1"/>
+            </wp:cNvGraphicFramePr>
+            <a:graphic xmlns:a="http://schemas.openxmlformats.org/drawingml/2006/main">
+              <a:graphicData uri="http://schemas.openxmlformats.org/drawingml/2006/picture">
+                <pic:pic xmlns:pic="http://schemas.openxmlformats.org/drawingml/2006/picture">
+                  <pic:nvPicPr>
+                    <pic:cNvPr id="0" name="Picture 8"/>
+                    <pic:cNvPicPr>
+                      <a:picLocks noChangeAspect="1" noChangeArrowheads="1"/>
+                    </pic:cNvPicPr>
+                  </pic:nvPicPr>
+                  <pic:blipFill>
+                    <a:blip r:embed="rId13" cstate="print">
+                      <a:extLst>
+                        <a:ext uri="{28A0092B-C50C-407E-A947-70E740481C1C}">
+                          <a14:useLocalDpi xmlns:a14="http://schemas.microsoft.com/office/drawing/2010/main" val="0"/>
+                        </a:ext>
+                      </a:extLst>
+                    </a:blip>
+                    <a:srcRect/>
+                    <a:stretch>
+                      <a:fillRect/>
+                    </a:stretch>
+                  </pic:blipFill>
+                  <pic:spPr bwMode="auto">
+                    <a:xfrm>
+                      <a:off x="0" y="0"/>
+                      <a:ext cx="5151004" cy="2899608"/>
+                    </a:xfrm>
+                    <a:prstGeom prst="rect">
+                      <a:avLst/>
+                    </a:prstGeom>
+                    <a:noFill/>
+                    <a:ln>
+                      <a:noFill/>
+                    </a:ln>
+                  </pic:spPr>
+                </pic:pic>
+              </a:graphicData>
+            </a:graphic>
+          </wp:inline>
+        </w:drawing>
+      </w:r>
+    </w:p>
+    <w:p>
+      <w:pPr>
+        <w:pStyle w:val="Caption"/>
+        <w:jc w:val="center"/>
+      </w:pPr>
+      <w:r>
+        <w:t xml:space="preserve">Figure </w:t>
+      </w:r>
+      <w:fldSimple w:instr=" SEQ Figure \* ARABIC ">
+        <w:r>
+          <w:rPr>
+            <w:noProof/>
+          </w:rPr>
+          <w:t>4</w:t>
+        </w:r>
+      </w:fldSimple>
+      <w:r>
+        <w:t>: Number of Examiners per art unit and per ethnicity</w:t>
+      </w:r>
+    </w:p>
     <w:sectPr>
-      <w:headerReference w:type="default" r:id="rId13"/>
-      <w:footerReference w:type="default" r:id="rId14"/>
+      <w:headerReference w:type="default" r:id="rId14"/>
+      <w:footerReference w:type="default" r:id="rId15"/>
       <w:pgSz w:w="12240" w:h="15840"/>
       <w:pgMar w:top="1440" w:right="1440" w:bottom="1440" w:left="1440" w:header="576" w:footer="0" w:gutter="0"/>
       <w:pgNumType w:start="1"/>

</xml_diff>